<commit_message>
1st report finished and converted to pdf
</commit_message>
<xml_diff>
--- a/PDF       40538519_cw.docx
+++ b/PDF       40538519_cw.docx
@@ -237,7 +237,17 @@
           <w:szCs w:val="24"/>
           <w:lang w:val="en-US"/>
         </w:rPr>
-        <w:t>1476</w:t>
+        <w:t>14</w:t>
+      </w:r>
+      <w:r>
+        <w:rPr>
+          <w:rFonts w:ascii="Arial" w:hAnsi="Arial"/>
+          <w:color w:val="auto"/>
+          <w:sz w:val="24"/>
+          <w:szCs w:val="24"/>
+          <w:lang w:val="en-US"/>
+        </w:rPr>
+        <w:t>91</w:t>
       </w:r>
       <w:r>
         <w:rPr>
@@ -294,10 +304,18 @@
           <w:rFonts w:ascii="Arial" w:hAnsi="Arial"/>
           <w:sz w:val="24"/>
           <w:szCs w:val="24"/>
-          <w:highlight w:val="yellow"/>
           <w:lang w:val="en-US"/>
         </w:rPr>
         <w:t>Submission date:</w:t>
+      </w:r>
+      <w:r>
+        <w:rPr>
+          <w:rFonts w:ascii="Arial" w:hAnsi="Arial"/>
+          <w:sz w:val="24"/>
+          <w:szCs w:val="24"/>
+          <w:lang w:val="en-US"/>
+        </w:rPr>
+        <w:t xml:space="preserve"> 06/03/2023</w:t>
       </w:r>
     </w:p>
     <w:p>
@@ -442,7 +460,19 @@
         <w:rPr>
           <w:rFonts w:ascii="Arial" w:hAnsi="Arial"/>
         </w:rPr>
-        <w:t xml:space="preserve">in c for a playable game in full. </w:t>
+        <w:t xml:space="preserve">in </w:t>
+      </w:r>
+      <w:r>
+        <w:rPr>
+          <w:rFonts w:ascii="Arial" w:hAnsi="Arial"/>
+        </w:rPr>
+        <w:t>C</w:t>
+      </w:r>
+      <w:r>
+        <w:rPr>
+          <w:rFonts w:ascii="Arial" w:hAnsi="Arial"/>
+        </w:rPr>
+        <w:t xml:space="preserve"> for a playable game in full. </w:t>
       </w:r>
     </w:p>
     <w:p>
@@ -470,7 +500,13 @@
         <w:rPr>
           <w:rFonts w:ascii="Arial" w:hAnsi="Arial"/>
         </w:rPr>
-        <w:t>This will be my first project in c</w:t>
+        <w:t xml:space="preserve">This will be my first project in </w:t>
+      </w:r>
+      <w:r>
+        <w:rPr>
+          <w:rFonts w:ascii="Arial" w:hAnsi="Arial"/>
+        </w:rPr>
+        <w:t>C</w:t>
       </w:r>
       <w:r>
         <w:rPr>
@@ -782,21 +818,7 @@
         <w:rPr>
           <w:rFonts w:ascii="Arial" w:eastAsia="Arial" w:hAnsi="Arial" w:cs="Arial"/>
         </w:rPr>
-        <w:t xml:space="preserve">(Berggren, P., Nilsson, D., n.d.) discusses and analyses three different algorithms – backtrack, rule-based and </w:t>
-      </w:r>
-      <w:proofErr w:type="spellStart"/>
-      <w:r>
-        <w:rPr>
-          <w:rFonts w:ascii="Arial" w:eastAsia="Arial" w:hAnsi="Arial" w:cs="Arial"/>
-        </w:rPr>
-        <w:t>Bolzmann</w:t>
-      </w:r>
-      <w:proofErr w:type="spellEnd"/>
-      <w:r>
-        <w:rPr>
-          <w:rFonts w:ascii="Arial" w:eastAsia="Arial" w:hAnsi="Arial" w:cs="Arial"/>
-        </w:rPr>
-        <w:t xml:space="preserve"> machines. They conclude that rule-based (a combination of heuristic and a brute-force algorithm) is the best performing, with the backtracking coming in second.</w:t>
+        <w:t>(Berggren, P., Nilsson, D., n.d.) discusses and analyses three different algorithms – backtrack, rule-based and Bolzmann machines. They conclude that rule-based (a combination of heuristic and a brute-force algorithm) is the best performing, with the backtracking coming in second.</w:t>
       </w:r>
       <w:r>
         <w:rPr>
@@ -826,21 +848,7 @@
         <w:rPr>
           <w:rFonts w:ascii="Arial" w:eastAsia="Arial" w:hAnsi="Arial" w:cs="Arial"/>
         </w:rPr>
-        <w:t>can be seen by the number of strategies implemented by (</w:t>
-      </w:r>
-      <w:proofErr w:type="spellStart"/>
-      <w:r>
-        <w:rPr>
-          <w:rFonts w:ascii="Arial" w:eastAsia="Arial" w:hAnsi="Arial" w:cs="Arial"/>
-        </w:rPr>
-        <w:t>Zamon</w:t>
-      </w:r>
-      <w:proofErr w:type="spellEnd"/>
-      <w:r>
-        <w:rPr>
-          <w:rFonts w:ascii="Arial" w:eastAsia="Arial" w:hAnsi="Arial" w:cs="Arial"/>
-        </w:rPr>
-        <w:t>, G., 2015).</w:t>
+        <w:t>can be seen by the number of strategies implemented by (Zamon, G., 2015).</w:t>
       </w:r>
       <w:r>
         <w:rPr>
@@ -882,14 +890,12 @@
         </w:rPr>
         <w:t>(</w:t>
       </w:r>
-      <w:proofErr w:type="spellStart"/>
       <w:r>
         <w:rPr>
           <w:rFonts w:ascii="Arial" w:eastAsia="Arial" w:hAnsi="Arial" w:cs="Arial"/>
         </w:rPr>
         <w:t>GeeksforGeeks</w:t>
       </w:r>
-      <w:proofErr w:type="spellEnd"/>
       <w:r>
         <w:rPr>
           <w:rFonts w:ascii="Arial" w:eastAsia="Arial" w:hAnsi="Arial" w:cs="Arial"/>
@@ -978,33 +984,11 @@
         </w:rPr>
         <w:t>(</w:t>
       </w:r>
-      <w:proofErr w:type="spellStart"/>
-      <w:r>
-        <w:rPr>
-          <w:rFonts w:ascii="Arial" w:eastAsia="Arial" w:hAnsi="Arial" w:cs="Arial"/>
-        </w:rPr>
-        <w:t>Harrysson</w:t>
-      </w:r>
-      <w:proofErr w:type="spellEnd"/>
-      <w:r>
-        <w:rPr>
-          <w:rFonts w:ascii="Arial" w:eastAsia="Arial" w:hAnsi="Arial" w:cs="Arial"/>
-        </w:rPr>
-        <w:t xml:space="preserve">, M., </w:t>
-      </w:r>
-      <w:proofErr w:type="spellStart"/>
-      <w:r>
-        <w:rPr>
-          <w:rFonts w:ascii="Arial" w:eastAsia="Arial" w:hAnsi="Arial" w:cs="Arial"/>
-        </w:rPr>
-        <w:t>Laestander</w:t>
-      </w:r>
-      <w:proofErr w:type="spellEnd"/>
-      <w:r>
-        <w:rPr>
-          <w:rFonts w:ascii="Arial" w:eastAsia="Arial" w:hAnsi="Arial" w:cs="Arial"/>
-        </w:rPr>
-        <w:t>, H.</w:t>
+      <w:r>
+        <w:rPr>
+          <w:rFonts w:ascii="Arial" w:eastAsia="Arial" w:hAnsi="Arial" w:cs="Arial"/>
+        </w:rPr>
+        <w:t>Harrysson, M., Laestander, H.</w:t>
       </w:r>
       <w:r>
         <w:rPr>
@@ -1046,19 +1030,55 @@
         <w:rPr>
           <w:rFonts w:ascii="Arial" w:eastAsia="Arial" w:hAnsi="Arial" w:cs="Arial"/>
         </w:rPr>
-        <w:t xml:space="preserve">can be used to solve Sudoku puzzles efficiently. </w:t>
-      </w:r>
-      <w:r>
-        <w:rPr>
-          <w:rFonts w:ascii="Arial" w:eastAsia="Arial" w:hAnsi="Arial" w:cs="Arial"/>
-        </w:rPr>
-        <w:t xml:space="preserve">Known as Algorithm X </w:t>
-      </w:r>
-      <w:r>
-        <w:rPr>
-          <w:rFonts w:ascii="Arial" w:eastAsia="Arial" w:hAnsi="Arial" w:cs="Arial"/>
-        </w:rPr>
-        <w:t>and developed by Donald Knuth is a depth-first</w:t>
+        <w:t xml:space="preserve">can be used to solve Sudoku puzzles </w:t>
+      </w:r>
+      <w:r>
+        <w:rPr>
+          <w:rFonts w:ascii="Arial" w:eastAsia="Arial" w:hAnsi="Arial" w:cs="Arial"/>
+        </w:rPr>
+        <w:t xml:space="preserve">very </w:t>
+      </w:r>
+      <w:r>
+        <w:rPr>
+          <w:rFonts w:ascii="Arial" w:eastAsia="Arial" w:hAnsi="Arial" w:cs="Arial"/>
+        </w:rPr>
+        <w:t xml:space="preserve">efficiently. </w:t>
+      </w:r>
+      <w:r>
+        <w:rPr>
+          <w:rFonts w:ascii="Arial" w:eastAsia="Arial" w:hAnsi="Arial" w:cs="Arial"/>
+        </w:rPr>
+        <w:t>Known as Algorithm X</w:t>
+      </w:r>
+      <w:r>
+        <w:rPr>
+          <w:rFonts w:ascii="Arial" w:eastAsia="Arial" w:hAnsi="Arial" w:cs="Arial"/>
+        </w:rPr>
+        <w:t>,</w:t>
+      </w:r>
+      <w:r>
+        <w:rPr>
+          <w:rFonts w:ascii="Arial" w:eastAsia="Arial" w:hAnsi="Arial" w:cs="Arial"/>
+        </w:rPr>
+        <w:t xml:space="preserve"> </w:t>
+      </w:r>
+      <w:r>
+        <w:rPr>
+          <w:rFonts w:ascii="Arial" w:eastAsia="Arial" w:hAnsi="Arial" w:cs="Arial"/>
+        </w:rPr>
+        <w:t>and developed by Donald Knuth</w:t>
+      </w:r>
+      <w:r>
+        <w:rPr>
+          <w:rFonts w:ascii="Arial" w:eastAsia="Arial" w:hAnsi="Arial" w:cs="Arial"/>
+        </w:rPr>
+        <w:t>, it</w:t>
+      </w:r>
+      <w:r>
+        <w:rPr>
+          <w:rFonts w:ascii="Arial" w:eastAsia="Arial" w:hAnsi="Arial" w:cs="Arial"/>
+        </w:rPr>
+        <w:t xml:space="preserve"> is a depth-first</w:t>
       </w:r>
       <w:r>
         <w:rPr>
@@ -3703,20 +3723,72 @@
             <w14:bevel/>
           </w14:textOutline>
         </w:rPr>
-        <w:t>, however this time counting the number of solutions</w:t>
-      </w:r>
-      <w:r>
-        <w:rPr>
-          <w:rFonts w:ascii="Arial" w:hAnsi="Arial" w:cs="Arial"/>
-          <w:color w:val="auto"/>
-          <w:lang w:eastAsia="en-US"/>
-          <w14:textOutline w14:w="0" w14:cap="rnd" w14:cmpd="sng" w14:algn="ctr">
-            <w14:noFill/>
-            <w14:prstDash w14:val="solid"/>
-            <w14:bevel/>
-          </w14:textOutline>
-        </w:rPr>
-        <w:t xml:space="preserve"> to check there is only one</w:t>
+        <w:t>, however this time</w:t>
+      </w:r>
+      <w:r>
+        <w:rPr>
+          <w:rFonts w:ascii="Arial" w:hAnsi="Arial" w:cs="Arial"/>
+          <w:color w:val="auto"/>
+          <w:lang w:eastAsia="en-US"/>
+          <w14:textOutline w14:w="0" w14:cap="rnd" w14:cmpd="sng" w14:algn="ctr">
+            <w14:noFill/>
+            <w14:prstDash w14:val="solid"/>
+            <w14:bevel/>
+          </w14:textOutline>
+        </w:rPr>
+        <w:t>,</w:t>
+      </w:r>
+      <w:r>
+        <w:rPr>
+          <w:rFonts w:ascii="Arial" w:hAnsi="Arial" w:cs="Arial"/>
+          <w:color w:val="auto"/>
+          <w:lang w:eastAsia="en-US"/>
+          <w14:textOutline w14:w="0" w14:cap="rnd" w14:cmpd="sng" w14:algn="ctr">
+            <w14:noFill/>
+            <w14:prstDash w14:val="solid"/>
+            <w14:bevel/>
+          </w14:textOutline>
+        </w:rPr>
+        <w:t xml:space="preserve"> counting the number of solutions</w:t>
+      </w:r>
+      <w:r>
+        <w:rPr>
+          <w:rFonts w:ascii="Arial" w:hAnsi="Arial" w:cs="Arial"/>
+          <w:color w:val="auto"/>
+          <w:lang w:eastAsia="en-US"/>
+          <w14:textOutline w14:w="0" w14:cap="rnd" w14:cmpd="sng" w14:algn="ctr">
+            <w14:noFill/>
+            <w14:prstDash w14:val="solid"/>
+            <w14:bevel/>
+          </w14:textOutline>
+        </w:rPr>
+        <w:t xml:space="preserve"> </w:t>
+      </w:r>
+      <w:r>
+        <w:rPr>
+          <w:rFonts w:ascii="Arial" w:hAnsi="Arial" w:cs="Arial"/>
+          <w:color w:val="auto"/>
+          <w:lang w:eastAsia="en-US"/>
+          <w14:textOutline w14:w="0" w14:cap="rnd" w14:cmpd="sng" w14:algn="ctr">
+            <w14:noFill/>
+            <w14:prstDash w14:val="solid"/>
+            <w14:bevel/>
+          </w14:textOutline>
+        </w:rPr>
+        <w:t xml:space="preserve">so as </w:t>
+      </w:r>
+      <w:r>
+        <w:rPr>
+          <w:rFonts w:ascii="Arial" w:hAnsi="Arial" w:cs="Arial"/>
+          <w:color w:val="auto"/>
+          <w:lang w:eastAsia="en-US"/>
+          <w14:textOutline w14:w="0" w14:cap="rnd" w14:cmpd="sng" w14:algn="ctr">
+            <w14:noFill/>
+            <w14:prstDash w14:val="solid"/>
+            <w14:bevel/>
+          </w14:textOutline>
+        </w:rPr>
+        <w:t>to check there is only one</w:t>
       </w:r>
       <w:r>
         <w:rPr>
@@ -3781,7 +3853,33 @@
             <w14:bevel/>
           </w14:textOutline>
         </w:rPr>
-        <w:t xml:space="preserve">easy retrieval to backtrack. </w:t>
+        <w:t>easy retrieval to backtrack</w:t>
+      </w:r>
+      <w:r>
+        <w:rPr>
+          <w:rFonts w:ascii="Arial" w:hAnsi="Arial" w:cs="Arial"/>
+          <w:color w:val="auto"/>
+          <w:lang w:eastAsia="en-US"/>
+          <w14:textOutline w14:w="0" w14:cap="rnd" w14:cmpd="sng" w14:algn="ctr">
+            <w14:noFill/>
+            <w14:prstDash w14:val="solid"/>
+            <w14:bevel/>
+          </w14:textOutline>
+        </w:rPr>
+        <w:t xml:space="preserve"> should there be more than one solution</w:t>
+      </w:r>
+      <w:r>
+        <w:rPr>
+          <w:rFonts w:ascii="Arial" w:hAnsi="Arial" w:cs="Arial"/>
+          <w:color w:val="auto"/>
+          <w:lang w:eastAsia="en-US"/>
+          <w14:textOutline w14:w="0" w14:cap="rnd" w14:cmpd="sng" w14:algn="ctr">
+            <w14:noFill/>
+            <w14:prstDash w14:val="solid"/>
+            <w14:bevel/>
+          </w14:textOutline>
+        </w:rPr>
+        <w:t xml:space="preserve">. </w:t>
       </w:r>
     </w:p>
     <w:p>
@@ -3901,7 +3999,111 @@
             <w14:bevel/>
           </w14:textOutline>
         </w:rPr>
-        <w:t xml:space="preserve">When a new move is played, this will initialise the redo stack to NULL. </w:t>
+        <w:t>When a new move is played, th</w:t>
+      </w:r>
+      <w:r>
+        <w:rPr>
+          <w:rFonts w:ascii="Arial" w:hAnsi="Arial" w:cs="Arial"/>
+          <w:color w:val="auto"/>
+          <w:lang w:eastAsia="en-US"/>
+          <w14:textOutline w14:w="0" w14:cap="rnd" w14:cmpd="sng" w14:algn="ctr">
+            <w14:noFill/>
+            <w14:prstDash w14:val="solid"/>
+            <w14:bevel/>
+          </w14:textOutline>
+        </w:rPr>
+        <w:t>e</w:t>
+      </w:r>
+      <w:r>
+        <w:rPr>
+          <w:rFonts w:ascii="Arial" w:hAnsi="Arial" w:cs="Arial"/>
+          <w:color w:val="auto"/>
+          <w:lang w:eastAsia="en-US"/>
+          <w14:textOutline w14:w="0" w14:cap="rnd" w14:cmpd="sng" w14:algn="ctr">
+            <w14:noFill/>
+            <w14:prstDash w14:val="solid"/>
+            <w14:bevel/>
+          </w14:textOutline>
+        </w:rPr>
+        <w:t xml:space="preserve"> </w:t>
+      </w:r>
+      <w:r>
+        <w:rPr>
+          <w:rFonts w:ascii="Arial" w:hAnsi="Arial" w:cs="Arial"/>
+          <w:color w:val="auto"/>
+          <w:lang w:eastAsia="en-US"/>
+          <w14:textOutline w14:w="0" w14:cap="rnd" w14:cmpd="sng" w14:algn="ctr">
+            <w14:noFill/>
+            <w14:prstDash w14:val="solid"/>
+            <w14:bevel/>
+          </w14:textOutline>
+        </w:rPr>
+        <w:t xml:space="preserve">redo stack </w:t>
+      </w:r>
+      <w:r>
+        <w:rPr>
+          <w:rFonts w:ascii="Arial" w:hAnsi="Arial" w:cs="Arial"/>
+          <w:color w:val="auto"/>
+          <w:lang w:eastAsia="en-US"/>
+          <w14:textOutline w14:w="0" w14:cap="rnd" w14:cmpd="sng" w14:algn="ctr">
+            <w14:noFill/>
+            <w14:prstDash w14:val="solid"/>
+            <w14:bevel/>
+          </w14:textOutline>
+        </w:rPr>
+        <w:t>will</w:t>
+      </w:r>
+      <w:r>
+        <w:rPr>
+          <w:rFonts w:ascii="Arial" w:hAnsi="Arial" w:cs="Arial"/>
+          <w:color w:val="auto"/>
+          <w:lang w:eastAsia="en-US"/>
+          <w14:textOutline w14:w="0" w14:cap="rnd" w14:cmpd="sng" w14:algn="ctr">
+            <w14:noFill/>
+            <w14:prstDash w14:val="solid"/>
+            <w14:bevel/>
+          </w14:textOutline>
+        </w:rPr>
+        <w:t xml:space="preserve"> be</w:t>
+      </w:r>
+      <w:r>
+        <w:rPr>
+          <w:rFonts w:ascii="Arial" w:hAnsi="Arial" w:cs="Arial"/>
+          <w:color w:val="auto"/>
+          <w:lang w:eastAsia="en-US"/>
+          <w14:textOutline w14:w="0" w14:cap="rnd" w14:cmpd="sng" w14:algn="ctr">
+            <w14:noFill/>
+            <w14:prstDash w14:val="solid"/>
+            <w14:bevel/>
+          </w14:textOutline>
+        </w:rPr>
+        <w:t xml:space="preserve"> initialise</w:t>
+      </w:r>
+      <w:r>
+        <w:rPr>
+          <w:rFonts w:ascii="Arial" w:hAnsi="Arial" w:cs="Arial"/>
+          <w:color w:val="auto"/>
+          <w:lang w:eastAsia="en-US"/>
+          <w14:textOutline w14:w="0" w14:cap="rnd" w14:cmpd="sng" w14:algn="ctr">
+            <w14:noFill/>
+            <w14:prstDash w14:val="solid"/>
+            <w14:bevel/>
+          </w14:textOutline>
+        </w:rPr>
+        <w:t>d</w:t>
+      </w:r>
+      <w:r>
+        <w:rPr>
+          <w:rFonts w:ascii="Arial" w:hAnsi="Arial" w:cs="Arial"/>
+          <w:color w:val="auto"/>
+          <w:lang w:eastAsia="en-US"/>
+          <w14:textOutline w14:w="0" w14:cap="rnd" w14:cmpd="sng" w14:algn="ctr">
+            <w14:noFill/>
+            <w14:prstDash w14:val="solid"/>
+            <w14:bevel/>
+          </w14:textOutline>
+        </w:rPr>
+        <w:t xml:space="preserve"> to NULL. </w:t>
       </w:r>
     </w:p>
     <w:p>
@@ -4155,7 +4357,46 @@
             <w14:bevel/>
           </w14:textOutline>
         </w:rPr>
-        <w:t xml:space="preserve"> is generated in a reasonable time (&lt;20 seconds)</w:t>
+        <w:t xml:space="preserve"> is generated in a reasonable time (&lt;20 seconds</w:t>
+      </w:r>
+      <w:r>
+        <w:rPr>
+          <w:rFonts w:ascii="Arial" w:hAnsi="Arial" w:cs="Arial"/>
+          <w:color w:val="auto"/>
+          <w:lang w:eastAsia="en-US"/>
+          <w14:textOutline w14:w="0" w14:cap="rnd" w14:cmpd="sng" w14:algn="ctr">
+            <w14:noFill/>
+            <w14:prstDash w14:val="solid"/>
+            <w14:bevel/>
+          </w14:textOutline>
+        </w:rPr>
+        <w:t xml:space="preserve"> – ideally </w:t>
+      </w:r>
+      <w:r>
+        <w:rPr>
+          <w:rFonts w:ascii="Arial" w:hAnsi="Arial" w:cs="Arial"/>
+          <w:color w:val="auto"/>
+          <w:lang w:eastAsia="en-US"/>
+          <w14:textOutline w14:w="0" w14:cap="rnd" w14:cmpd="sng" w14:algn="ctr">
+            <w14:noFill/>
+            <w14:prstDash w14:val="solid"/>
+            <w14:bevel/>
+          </w14:textOutline>
+        </w:rPr>
+        <w:t>a lot less</w:t>
+      </w:r>
+      <w:r>
+        <w:rPr>
+          <w:rFonts w:ascii="Arial" w:hAnsi="Arial" w:cs="Arial"/>
+          <w:color w:val="auto"/>
+          <w:lang w:eastAsia="en-US"/>
+          <w14:textOutline w14:w="0" w14:cap="rnd" w14:cmpd="sng" w14:algn="ctr">
+            <w14:noFill/>
+            <w14:prstDash w14:val="solid"/>
+            <w14:bevel/>
+          </w14:textOutline>
+        </w:rPr>
+        <w:t>)</w:t>
       </w:r>
       <w:r>
         <w:rPr>
@@ -4295,8 +4536,6 @@
         <w:jc w:val="both"/>
         <w:rPr>
           <w:rFonts w:ascii="Arial" w:eastAsia="Arial" w:hAnsi="Arial" w:cs="Arial"/>
-          <w:sz w:val="22"/>
-          <w:szCs w:val="22"/>
           <w:u w:val="single"/>
         </w:rPr>
       </w:pPr>
@@ -4310,56 +4549,42 @@
         </w:numPr>
         <w:rPr>
           <w:rFonts w:ascii="Arial" w:eastAsia="Arial" w:hAnsi="Arial" w:cs="Arial"/>
-          <w:sz w:val="22"/>
-          <w:szCs w:val="22"/>
           <w:u w:val="single"/>
         </w:rPr>
       </w:pPr>
       <w:r>
         <w:rPr>
           <w:rFonts w:ascii="Arial" w:eastAsia="Arial" w:hAnsi="Arial" w:cs="Arial"/>
-          <w:sz w:val="22"/>
-          <w:szCs w:val="22"/>
         </w:rPr>
         <w:t>Berggr</w:t>
       </w:r>
       <w:r>
         <w:rPr>
           <w:rFonts w:ascii="Arial" w:eastAsia="Arial" w:hAnsi="Arial" w:cs="Arial"/>
-          <w:sz w:val="22"/>
-          <w:szCs w:val="22"/>
         </w:rPr>
         <w:t>en, P., Nilsson, D. (</w:t>
       </w:r>
       <w:r>
         <w:rPr>
           <w:rFonts w:ascii="Arial" w:eastAsia="Arial" w:hAnsi="Arial" w:cs="Arial"/>
-          <w:sz w:val="22"/>
-          <w:szCs w:val="22"/>
         </w:rPr>
         <w:t>n.d</w:t>
       </w:r>
       <w:r>
         <w:rPr>
           <w:rFonts w:ascii="Arial" w:eastAsia="Arial" w:hAnsi="Arial" w:cs="Arial"/>
-          <w:sz w:val="22"/>
-          <w:szCs w:val="22"/>
         </w:rPr>
         <w:t>.</w:t>
       </w:r>
       <w:r>
         <w:rPr>
           <w:rFonts w:ascii="Arial" w:eastAsia="Arial" w:hAnsi="Arial" w:cs="Arial"/>
-          <w:sz w:val="22"/>
-          <w:szCs w:val="22"/>
         </w:rPr>
         <w:t>)</w:t>
       </w:r>
       <w:r>
         <w:rPr>
           <w:rFonts w:ascii="Arial" w:eastAsia="Arial" w:hAnsi="Arial" w:cs="Arial"/>
-          <w:sz w:val="22"/>
-          <w:szCs w:val="22"/>
         </w:rPr>
         <w:t xml:space="preserve">. </w:t>
       </w:r>
@@ -4368,24 +4593,18 @@
           <w:rFonts w:ascii="Arial" w:eastAsia="Arial" w:hAnsi="Arial" w:cs="Arial"/>
           <w:i/>
           <w:iCs/>
-          <w:sz w:val="22"/>
-          <w:szCs w:val="22"/>
         </w:rPr>
         <w:t xml:space="preserve">A Study of Sudoku solving algorithms. </w:t>
       </w:r>
       <w:r>
         <w:rPr>
           <w:rFonts w:ascii="Arial" w:eastAsia="Arial" w:hAnsi="Arial" w:cs="Arial"/>
-          <w:sz w:val="22"/>
-          <w:szCs w:val="22"/>
         </w:rPr>
         <w:t>3</w:t>
       </w:r>
       <w:r>
         <w:rPr>
           <w:rFonts w:ascii="Arial" w:eastAsia="Arial" w:hAnsi="Arial" w:cs="Arial"/>
-          <w:sz w:val="22"/>
-          <w:szCs w:val="22"/>
           <w:vertAlign w:val="superscript"/>
         </w:rPr>
         <w:t>rd</w:t>
@@ -4393,8 +4612,6 @@
       <w:r>
         <w:rPr>
           <w:rFonts w:ascii="Arial" w:eastAsia="Arial" w:hAnsi="Arial" w:cs="Arial"/>
-          <w:sz w:val="22"/>
-          <w:szCs w:val="22"/>
         </w:rPr>
         <w:t xml:space="preserve"> Feb 2023, </w:t>
       </w:r>
@@ -4403,8 +4620,6 @@
           <w:rPr>
             <w:rStyle w:val="Hyperlink"/>
             <w:rFonts w:ascii="Arial" w:eastAsia="Arial" w:hAnsi="Arial" w:cs="Arial"/>
-            <w:sz w:val="22"/>
-            <w:szCs w:val="22"/>
           </w:rPr>
           <w:t>https://www.csc.kth.se/utbildning/kth/kurser/DD143X/dkand12/Group6Alexander/final/Patrik_Berggren_David_Nilsson.report.pdf</w:t>
         </w:r>
@@ -4419,24 +4634,18 @@
         </w:numPr>
         <w:rPr>
           <w:rFonts w:ascii="Arial" w:eastAsia="Arial" w:hAnsi="Arial" w:cs="Arial"/>
-          <w:sz w:val="22"/>
-          <w:szCs w:val="22"/>
           <w:u w:val="single"/>
         </w:rPr>
       </w:pPr>
       <w:r>
         <w:rPr>
           <w:rFonts w:ascii="Arial" w:eastAsia="Arial" w:hAnsi="Arial" w:cs="Arial"/>
-          <w:sz w:val="22"/>
-          <w:szCs w:val="22"/>
         </w:rPr>
         <w:t>Easybrain. (</w:t>
       </w:r>
       <w:r>
         <w:rPr>
           <w:rFonts w:ascii="Arial" w:eastAsia="Arial" w:hAnsi="Arial" w:cs="Arial"/>
-          <w:sz w:val="22"/>
-          <w:szCs w:val="22"/>
         </w:rPr>
         <w:t xml:space="preserve">2023). </w:t>
       </w:r>
@@ -4445,24 +4654,18 @@
           <w:rFonts w:ascii="Arial" w:eastAsia="Arial" w:hAnsi="Arial" w:cs="Arial"/>
           <w:i/>
           <w:iCs/>
-          <w:sz w:val="22"/>
-          <w:szCs w:val="22"/>
         </w:rPr>
         <w:t xml:space="preserve">The History of Sudoku. </w:t>
       </w:r>
       <w:r>
         <w:rPr>
           <w:rFonts w:ascii="Arial" w:eastAsia="Arial" w:hAnsi="Arial" w:cs="Arial"/>
-          <w:sz w:val="22"/>
-          <w:szCs w:val="22"/>
         </w:rPr>
         <w:t>11</w:t>
       </w:r>
       <w:r>
         <w:rPr>
           <w:rFonts w:ascii="Arial" w:eastAsia="Arial" w:hAnsi="Arial" w:cs="Arial"/>
-          <w:sz w:val="22"/>
-          <w:szCs w:val="22"/>
           <w:vertAlign w:val="superscript"/>
         </w:rPr>
         <w:t>th</w:t>
@@ -4470,8 +4673,6 @@
       <w:r>
         <w:rPr>
           <w:rFonts w:ascii="Arial" w:eastAsia="Arial" w:hAnsi="Arial" w:cs="Arial"/>
-          <w:sz w:val="22"/>
-          <w:szCs w:val="22"/>
         </w:rPr>
         <w:t xml:space="preserve"> Feb 2023, </w:t>
       </w:r>
@@ -4480,8 +4681,6 @@
           <w:rPr>
             <w:rStyle w:val="Hyperlink"/>
             <w:rFonts w:ascii="Arial" w:eastAsia="Arial" w:hAnsi="Arial" w:cs="Arial"/>
-            <w:sz w:val="22"/>
-            <w:szCs w:val="22"/>
           </w:rPr>
           <w:t>https://sudoku.com/how-to-play/the-history-of-sudoku/</w:t>
         </w:r>
@@ -4491,8 +4690,6 @@
           <w:rFonts w:ascii="Arial" w:eastAsia="Arial" w:hAnsi="Arial" w:cs="Arial"/>
           <w:i/>
           <w:iCs/>
-          <w:sz w:val="22"/>
-          <w:szCs w:val="22"/>
         </w:rPr>
         <w:t xml:space="preserve"> </w:t>
       </w:r>
@@ -4507,26 +4704,18 @@
         <w:jc w:val="both"/>
         <w:rPr>
           <w:rFonts w:ascii="Arial" w:eastAsia="Arial" w:hAnsi="Arial" w:cs="Arial"/>
-          <w:sz w:val="22"/>
-          <w:szCs w:val="22"/>
           <w:u w:val="single"/>
         </w:rPr>
       </w:pPr>
-      <w:proofErr w:type="spellStart"/>
-      <w:r>
-        <w:rPr>
-          <w:rFonts w:ascii="Arial" w:eastAsia="Arial" w:hAnsi="Arial" w:cs="Arial"/>
-          <w:sz w:val="22"/>
-          <w:szCs w:val="22"/>
+      <w:r>
+        <w:rPr>
+          <w:rFonts w:ascii="Arial" w:eastAsia="Arial" w:hAnsi="Arial" w:cs="Arial"/>
         </w:rPr>
         <w:t>GeeksforGeeks</w:t>
       </w:r>
-      <w:proofErr w:type="spellEnd"/>
-      <w:r>
-        <w:rPr>
-          <w:rFonts w:ascii="Arial" w:eastAsia="Arial" w:hAnsi="Arial" w:cs="Arial"/>
-          <w:sz w:val="22"/>
-          <w:szCs w:val="22"/>
+      <w:r>
+        <w:rPr>
+          <w:rFonts w:ascii="Arial" w:eastAsia="Arial" w:hAnsi="Arial" w:cs="Arial"/>
         </w:rPr>
         <w:t xml:space="preserve">. (2023). </w:t>
       </w:r>
@@ -4535,8 +4724,6 @@
           <w:rFonts w:ascii="Arial" w:eastAsia="Arial" w:hAnsi="Arial" w:cs="Arial"/>
           <w:i/>
           <w:iCs/>
-          <w:sz w:val="22"/>
-          <w:szCs w:val="22"/>
         </w:rPr>
         <w:t>Sudoku|Backtracking</w:t>
       </w:r>
@@ -4545,8 +4732,6 @@
           <w:rFonts w:ascii="Arial" w:eastAsia="Arial" w:hAnsi="Arial" w:cs="Arial"/>
           <w:i/>
           <w:iCs/>
-          <w:sz w:val="22"/>
-          <w:szCs w:val="22"/>
         </w:rPr>
         <w:t>-7</w:t>
       </w:r>
@@ -4555,24 +4740,18 @@
           <w:rFonts w:ascii="Arial" w:eastAsia="Arial" w:hAnsi="Arial" w:cs="Arial"/>
           <w:i/>
           <w:iCs/>
-          <w:sz w:val="22"/>
-          <w:szCs w:val="22"/>
         </w:rPr>
         <w:t xml:space="preserve">. </w:t>
       </w:r>
       <w:r>
         <w:rPr>
           <w:rFonts w:ascii="Arial" w:eastAsia="Arial" w:hAnsi="Arial" w:cs="Arial"/>
-          <w:sz w:val="22"/>
-          <w:szCs w:val="22"/>
         </w:rPr>
         <w:t>3</w:t>
       </w:r>
       <w:r>
         <w:rPr>
           <w:rFonts w:ascii="Arial" w:eastAsia="Arial" w:hAnsi="Arial" w:cs="Arial"/>
-          <w:sz w:val="22"/>
-          <w:szCs w:val="22"/>
           <w:vertAlign w:val="superscript"/>
         </w:rPr>
         <w:t>rd</w:t>
@@ -4580,8 +4759,6 @@
       <w:r>
         <w:rPr>
           <w:rFonts w:ascii="Arial" w:eastAsia="Arial" w:hAnsi="Arial" w:cs="Arial"/>
-          <w:sz w:val="22"/>
-          <w:szCs w:val="22"/>
         </w:rPr>
         <w:t xml:space="preserve"> Feb 2023, </w:t>
       </w:r>
@@ -4590,8 +4767,6 @@
           <w:rPr>
             <w:rStyle w:val="Hyperlink"/>
             <w:rFonts w:ascii="Arial" w:eastAsia="Arial" w:hAnsi="Arial" w:cs="Arial"/>
-            <w:sz w:val="22"/>
-            <w:szCs w:val="22"/>
           </w:rPr>
           <w:t>https://www.geeksforgeeks.org/sudoku-backtracking-7/</w:t>
         </w:r>
@@ -4599,8 +4774,6 @@
       <w:r>
         <w:rPr>
           <w:rFonts w:ascii="Arial" w:eastAsia="Arial" w:hAnsi="Arial" w:cs="Arial"/>
-          <w:sz w:val="22"/>
-          <w:szCs w:val="22"/>
         </w:rPr>
         <w:t xml:space="preserve"> </w:t>
       </w:r>
@@ -4614,51 +4787,17 @@
         </w:numPr>
         <w:rPr>
           <w:rFonts w:ascii="Arial" w:eastAsia="Arial" w:hAnsi="Arial" w:cs="Arial"/>
-          <w:sz w:val="22"/>
-          <w:szCs w:val="22"/>
-        </w:rPr>
-      </w:pPr>
-      <w:proofErr w:type="spellStart"/>
-      <w:r>
-        <w:rPr>
-          <w:rFonts w:ascii="Arial" w:eastAsia="Arial" w:hAnsi="Arial" w:cs="Arial"/>
-          <w:sz w:val="22"/>
-          <w:szCs w:val="22"/>
-        </w:rPr>
-        <w:t>Harrysson</w:t>
-      </w:r>
-      <w:proofErr w:type="spellEnd"/>
-      <w:r>
-        <w:rPr>
-          <w:rFonts w:ascii="Arial" w:eastAsia="Arial" w:hAnsi="Arial" w:cs="Arial"/>
-          <w:sz w:val="22"/>
-          <w:szCs w:val="22"/>
-        </w:rPr>
-        <w:t xml:space="preserve">, M., </w:t>
-      </w:r>
-      <w:proofErr w:type="spellStart"/>
-      <w:r>
-        <w:rPr>
-          <w:rFonts w:ascii="Arial" w:eastAsia="Arial" w:hAnsi="Arial" w:cs="Arial"/>
-          <w:sz w:val="22"/>
-          <w:szCs w:val="22"/>
-        </w:rPr>
-        <w:t>Laestander</w:t>
-      </w:r>
-      <w:proofErr w:type="spellEnd"/>
-      <w:r>
-        <w:rPr>
-          <w:rFonts w:ascii="Arial" w:eastAsia="Arial" w:hAnsi="Arial" w:cs="Arial"/>
-          <w:sz w:val="22"/>
-          <w:szCs w:val="22"/>
-        </w:rPr>
-        <w:t>, H. (</w:t>
-      </w:r>
-      <w:r>
-        <w:rPr>
-          <w:rFonts w:ascii="Arial" w:eastAsia="Arial" w:hAnsi="Arial" w:cs="Arial"/>
-          <w:sz w:val="22"/>
-          <w:szCs w:val="22"/>
+        </w:rPr>
+      </w:pPr>
+      <w:r>
+        <w:rPr>
+          <w:rFonts w:ascii="Arial" w:eastAsia="Arial" w:hAnsi="Arial" w:cs="Arial"/>
+        </w:rPr>
+        <w:t>Harrysson, M., Laestander, H. (</w:t>
+      </w:r>
+      <w:r>
+        <w:rPr>
+          <w:rFonts w:ascii="Arial" w:eastAsia="Arial" w:hAnsi="Arial" w:cs="Arial"/>
         </w:rPr>
         <w:t xml:space="preserve">2014). </w:t>
       </w:r>
@@ -4667,24 +4806,18 @@
           <w:rFonts w:ascii="Arial" w:eastAsia="Arial" w:hAnsi="Arial" w:cs="Arial"/>
           <w:i/>
           <w:iCs/>
-          <w:sz w:val="22"/>
-          <w:szCs w:val="22"/>
         </w:rPr>
         <w:t xml:space="preserve">Solving Sudoku efficiently with Dancing Links. </w:t>
       </w:r>
       <w:r>
         <w:rPr>
           <w:rFonts w:ascii="Arial" w:eastAsia="Arial" w:hAnsi="Arial" w:cs="Arial"/>
-          <w:sz w:val="22"/>
-          <w:szCs w:val="22"/>
         </w:rPr>
         <w:t>22</w:t>
       </w:r>
       <w:r>
         <w:rPr>
           <w:rFonts w:ascii="Arial" w:eastAsia="Arial" w:hAnsi="Arial" w:cs="Arial"/>
-          <w:sz w:val="22"/>
-          <w:szCs w:val="22"/>
           <w:vertAlign w:val="superscript"/>
         </w:rPr>
         <w:t>nd</w:t>
@@ -4692,8 +4825,6 @@
       <w:r>
         <w:rPr>
           <w:rFonts w:ascii="Arial" w:eastAsia="Arial" w:hAnsi="Arial" w:cs="Arial"/>
-          <w:sz w:val="22"/>
-          <w:szCs w:val="22"/>
         </w:rPr>
         <w:t xml:space="preserve"> March 2023, </w:t>
       </w:r>
@@ -4702,8 +4833,6 @@
           <w:rPr>
             <w:rStyle w:val="Hyperlink"/>
             <w:rFonts w:ascii="Arial" w:eastAsia="Arial" w:hAnsi="Arial" w:cs="Arial"/>
-            <w:sz w:val="22"/>
-            <w:szCs w:val="22"/>
           </w:rPr>
           <w:t>https://www.kth.se/social/files/58861771f276547fe1dbf8d1/HLaestanderMHarrysson_dkand14.pdf</w:t>
         </w:r>
@@ -4711,8 +4840,6 @@
       <w:r>
         <w:rPr>
           <w:rFonts w:ascii="Arial" w:eastAsia="Arial" w:hAnsi="Arial" w:cs="Arial"/>
-          <w:sz w:val="22"/>
-          <w:szCs w:val="22"/>
         </w:rPr>
         <w:t xml:space="preserve"> </w:t>
       </w:r>
@@ -4726,23 +4853,17 @@
         </w:numPr>
         <w:rPr>
           <w:rFonts w:ascii="Arial" w:eastAsia="Arial" w:hAnsi="Arial" w:cs="Arial"/>
-          <w:sz w:val="22"/>
-          <w:szCs w:val="22"/>
-        </w:rPr>
-      </w:pPr>
-      <w:r>
-        <w:rPr>
-          <w:rFonts w:ascii="Arial" w:eastAsia="Arial" w:hAnsi="Arial" w:cs="Arial"/>
-          <w:sz w:val="22"/>
-          <w:szCs w:val="22"/>
+        </w:rPr>
+      </w:pPr>
+      <w:r>
+        <w:rPr>
+          <w:rFonts w:ascii="Arial" w:eastAsia="Arial" w:hAnsi="Arial" w:cs="Arial"/>
         </w:rPr>
         <w:t>Knu</w:t>
       </w:r>
       <w:r>
         <w:rPr>
           <w:rFonts w:ascii="Arial" w:eastAsia="Arial" w:hAnsi="Arial" w:cs="Arial"/>
-          <w:sz w:val="22"/>
-          <w:szCs w:val="22"/>
         </w:rPr>
         <w:t xml:space="preserve">th, D. (2019). </w:t>
       </w:r>
@@ -4751,32 +4872,24 @@
           <w:rFonts w:ascii="Arial" w:eastAsia="Arial" w:hAnsi="Arial" w:cs="Arial"/>
           <w:i/>
           <w:iCs/>
-          <w:sz w:val="22"/>
-          <w:szCs w:val="22"/>
         </w:rPr>
         <w:t xml:space="preserve">The Art of Computer Programming. </w:t>
       </w:r>
       <w:r>
         <w:rPr>
           <w:rFonts w:ascii="Arial" w:eastAsia="Arial" w:hAnsi="Arial" w:cs="Arial"/>
-          <w:sz w:val="22"/>
-          <w:szCs w:val="22"/>
         </w:rPr>
         <w:t>2</w:t>
       </w:r>
       <w:r>
         <w:rPr>
           <w:rFonts w:ascii="Arial" w:eastAsia="Arial" w:hAnsi="Arial" w:cs="Arial"/>
-          <w:sz w:val="22"/>
-          <w:szCs w:val="22"/>
         </w:rPr>
         <w:t>0</w:t>
       </w:r>
       <w:r>
         <w:rPr>
           <w:rFonts w:ascii="Arial" w:eastAsia="Arial" w:hAnsi="Arial" w:cs="Arial"/>
-          <w:sz w:val="22"/>
-          <w:szCs w:val="22"/>
           <w:vertAlign w:val="superscript"/>
         </w:rPr>
         <w:t>th</w:t>
@@ -4784,24 +4897,18 @@
       <w:r>
         <w:rPr>
           <w:rFonts w:ascii="Arial" w:eastAsia="Arial" w:hAnsi="Arial" w:cs="Arial"/>
-          <w:sz w:val="22"/>
-          <w:szCs w:val="22"/>
         </w:rPr>
         <w:t xml:space="preserve"> </w:t>
       </w:r>
       <w:r>
         <w:rPr>
           <w:rFonts w:ascii="Arial" w:eastAsia="Arial" w:hAnsi="Arial" w:cs="Arial"/>
-          <w:sz w:val="22"/>
-          <w:szCs w:val="22"/>
         </w:rPr>
         <w:t>Feb</w:t>
       </w:r>
       <w:r>
         <w:rPr>
           <w:rFonts w:ascii="Arial" w:eastAsia="Arial" w:hAnsi="Arial" w:cs="Arial"/>
-          <w:sz w:val="22"/>
-          <w:szCs w:val="22"/>
         </w:rPr>
         <w:t xml:space="preserve"> 2023, </w:t>
       </w:r>
@@ -4810,8 +4917,6 @@
           <w:rPr>
             <w:rStyle w:val="Hyperlink"/>
             <w:rFonts w:ascii="Arial" w:eastAsia="Arial" w:hAnsi="Arial" w:cs="Arial"/>
-            <w:sz w:val="22"/>
-            <w:szCs w:val="22"/>
           </w:rPr>
           <w:t>https://www.inf.ufrgs.br/~mrpritt/lib/exe/fetch.php?media=inf5504:7.2.2.1-dancing_links.pdf</w:t>
         </w:r>
@@ -4819,8 +4924,6 @@
       <w:r>
         <w:rPr>
           <w:rFonts w:ascii="Arial" w:eastAsia="Arial" w:hAnsi="Arial" w:cs="Arial"/>
-          <w:sz w:val="22"/>
-          <w:szCs w:val="22"/>
         </w:rPr>
         <w:t xml:space="preserve"> </w:t>
       </w:r>
@@ -4834,31 +4937,23 @@
         </w:numPr>
         <w:rPr>
           <w:rFonts w:ascii="Arial" w:eastAsia="Arial" w:hAnsi="Arial" w:cs="Arial"/>
-          <w:sz w:val="22"/>
-          <w:szCs w:val="22"/>
-        </w:rPr>
-      </w:pPr>
-      <w:r>
-        <w:rPr>
-          <w:rFonts w:ascii="Arial" w:eastAsia="Arial" w:hAnsi="Arial" w:cs="Arial"/>
-          <w:sz w:val="22"/>
-          <w:szCs w:val="22"/>
+        </w:rPr>
+      </w:pPr>
+      <w:r>
+        <w:rPr>
+          <w:rFonts w:ascii="Arial" w:eastAsia="Arial" w:hAnsi="Arial" w:cs="Arial"/>
         </w:rPr>
         <w:t xml:space="preserve">Lvngd. (2020). </w:t>
       </w:r>
       <w:r>
         <w:rPr>
           <w:rFonts w:ascii="Arial" w:eastAsia="Arial" w:hAnsi="Arial" w:cs="Arial"/>
-          <w:sz w:val="22"/>
-          <w:szCs w:val="22"/>
         </w:rPr>
         <w:t>Generating and solving Sudoku puzzles with Python, 21</w:t>
       </w:r>
       <w:r>
         <w:rPr>
           <w:rFonts w:ascii="Arial" w:eastAsia="Arial" w:hAnsi="Arial" w:cs="Arial"/>
-          <w:sz w:val="22"/>
-          <w:szCs w:val="22"/>
           <w:vertAlign w:val="superscript"/>
         </w:rPr>
         <w:t>st</w:t>
@@ -4866,8 +4961,6 @@
       <w:r>
         <w:rPr>
           <w:rFonts w:ascii="Arial" w:eastAsia="Arial" w:hAnsi="Arial" w:cs="Arial"/>
-          <w:sz w:val="22"/>
-          <w:szCs w:val="22"/>
         </w:rPr>
         <w:t xml:space="preserve"> Feb 2023, </w:t>
       </w:r>
@@ -4876,8 +4969,6 @@
           <w:rPr>
             <w:rStyle w:val="Hyperlink"/>
             <w:rFonts w:ascii="Arial" w:eastAsia="Arial" w:hAnsi="Arial" w:cs="Arial"/>
-            <w:sz w:val="22"/>
-            <w:szCs w:val="22"/>
           </w:rPr>
           <w:t>https://lvngd.com/blog/generating-and-solving-sudoku-puzzles-python/</w:t>
         </w:r>
@@ -4892,31 +4983,23 @@
         </w:numPr>
         <w:rPr>
           <w:rFonts w:ascii="Arial" w:eastAsia="Arial" w:hAnsi="Arial" w:cs="Arial"/>
-          <w:sz w:val="22"/>
-          <w:szCs w:val="22"/>
-        </w:rPr>
-      </w:pPr>
-      <w:r>
-        <w:rPr>
-          <w:rFonts w:ascii="Arial" w:eastAsia="Arial" w:hAnsi="Arial" w:cs="Arial"/>
-          <w:sz w:val="22"/>
-          <w:szCs w:val="22"/>
+        </w:rPr>
+      </w:pPr>
+      <w:r>
+        <w:rPr>
+          <w:rFonts w:ascii="Arial" w:eastAsia="Arial" w:hAnsi="Arial" w:cs="Arial"/>
         </w:rPr>
         <w:t xml:space="preserve">Medium. (2021). Building a Sudoku Solver and Generator in Python, </w:t>
       </w:r>
       <w:r>
         <w:rPr>
           <w:rFonts w:ascii="Arial" w:eastAsia="Arial" w:hAnsi="Arial" w:cs="Arial"/>
-          <w:sz w:val="22"/>
-          <w:szCs w:val="22"/>
         </w:rPr>
         <w:t>22</w:t>
       </w:r>
       <w:r>
         <w:rPr>
           <w:rFonts w:ascii="Arial" w:eastAsia="Arial" w:hAnsi="Arial" w:cs="Arial"/>
-          <w:sz w:val="22"/>
-          <w:szCs w:val="22"/>
           <w:vertAlign w:val="superscript"/>
         </w:rPr>
         <w:t>nd</w:t>
@@ -4924,8 +5007,6 @@
       <w:r>
         <w:rPr>
           <w:rFonts w:ascii="Arial" w:eastAsia="Arial" w:hAnsi="Arial" w:cs="Arial"/>
-          <w:sz w:val="22"/>
-          <w:szCs w:val="22"/>
         </w:rPr>
         <w:t xml:space="preserve"> Feb 2023, </w:t>
       </w:r>
@@ -4934,8 +5015,6 @@
           <w:rPr>
             <w:rStyle w:val="Hyperlink"/>
             <w:rFonts w:ascii="Arial" w:eastAsia="Arial" w:hAnsi="Arial" w:cs="Arial"/>
-            <w:sz w:val="22"/>
-            <w:szCs w:val="22"/>
           </w:rPr>
           <w:t>https://medium.com/codex/building-a-sudoku-solver-and-generator-in-python-1-3-f29d3ede6b23</w:t>
         </w:r>
@@ -4951,15 +5030,11 @@
         <w:jc w:val="both"/>
         <w:rPr>
           <w:rFonts w:ascii="Arial" w:eastAsia="Arial" w:hAnsi="Arial" w:cs="Arial"/>
-          <w:sz w:val="22"/>
-          <w:szCs w:val="22"/>
-        </w:rPr>
-      </w:pPr>
-      <w:r>
-        <w:rPr>
-          <w:rFonts w:ascii="Arial" w:eastAsia="Arial" w:hAnsi="Arial" w:cs="Arial"/>
-          <w:sz w:val="22"/>
-          <w:szCs w:val="22"/>
+        </w:rPr>
+      </w:pPr>
+      <w:r>
+        <w:rPr>
+          <w:rFonts w:ascii="Arial" w:eastAsia="Arial" w:hAnsi="Arial" w:cs="Arial"/>
         </w:rPr>
         <w:t xml:space="preserve">Stuart, A. (2007). </w:t>
       </w:r>
@@ -4968,24 +5043,18 @@
           <w:rFonts w:ascii="Arial" w:eastAsia="Arial" w:hAnsi="Arial" w:cs="Arial"/>
           <w:i/>
           <w:iCs/>
-          <w:sz w:val="22"/>
-          <w:szCs w:val="22"/>
         </w:rPr>
         <w:t xml:space="preserve">Sudoku Creation and Grading. </w:t>
       </w:r>
       <w:r>
         <w:rPr>
           <w:rFonts w:ascii="Arial" w:eastAsia="Arial" w:hAnsi="Arial" w:cs="Arial"/>
-          <w:sz w:val="22"/>
-          <w:szCs w:val="22"/>
         </w:rPr>
         <w:t>2</w:t>
       </w:r>
       <w:r>
         <w:rPr>
           <w:rFonts w:ascii="Arial" w:eastAsia="Arial" w:hAnsi="Arial" w:cs="Arial"/>
-          <w:sz w:val="22"/>
-          <w:szCs w:val="22"/>
           <w:vertAlign w:val="superscript"/>
         </w:rPr>
         <w:t>nd</w:t>
@@ -4993,8 +5062,6 @@
       <w:r>
         <w:rPr>
           <w:rFonts w:ascii="Arial" w:eastAsia="Arial" w:hAnsi="Arial" w:cs="Arial"/>
-          <w:sz w:val="22"/>
-          <w:szCs w:val="22"/>
         </w:rPr>
         <w:t xml:space="preserve"> Feb 2023, </w:t>
       </w:r>
@@ -5003,8 +5070,6 @@
           <w:rPr>
             <w:rStyle w:val="Hyperlink"/>
             <w:rFonts w:ascii="Arial" w:eastAsia="Arial" w:hAnsi="Arial" w:cs="Arial"/>
-            <w:sz w:val="22"/>
-            <w:szCs w:val="22"/>
           </w:rPr>
           <w:t>https://www.sudokuwiki.org/Sudoku_Creation_and_Grading.pdf</w:t>
         </w:r>
@@ -5020,35 +5085,19 @@
         <w:jc w:val="both"/>
         <w:rPr>
           <w:rFonts w:ascii="Arial" w:eastAsia="Arial" w:hAnsi="Arial" w:cs="Arial"/>
-          <w:sz w:val="22"/>
-          <w:szCs w:val="22"/>
-        </w:rPr>
-      </w:pPr>
-      <w:proofErr w:type="spellStart"/>
-      <w:r>
-        <w:rPr>
-          <w:rFonts w:ascii="Arial" w:eastAsia="Arial" w:hAnsi="Arial" w:cs="Arial"/>
-          <w:sz w:val="22"/>
-          <w:szCs w:val="22"/>
-        </w:rPr>
-        <w:t>Zamon</w:t>
-      </w:r>
-      <w:proofErr w:type="spellEnd"/>
-      <w:r>
-        <w:rPr>
-          <w:rFonts w:ascii="Arial" w:eastAsia="Arial" w:hAnsi="Arial" w:cs="Arial"/>
-          <w:sz w:val="22"/>
-          <w:szCs w:val="22"/>
-        </w:rPr>
-        <w:t xml:space="preserve">, G. (2015). </w:t>
+        </w:rPr>
+      </w:pPr>
+      <w:r>
+        <w:rPr>
+          <w:rFonts w:ascii="Arial" w:eastAsia="Arial" w:hAnsi="Arial" w:cs="Arial"/>
+        </w:rPr>
+        <w:t xml:space="preserve">Zamon, G. (2015). </w:t>
       </w:r>
       <w:r>
         <w:rPr>
           <w:rFonts w:ascii="Arial" w:eastAsia="Arial" w:hAnsi="Arial" w:cs="Arial"/>
           <w:i/>
           <w:iCs/>
-          <w:sz w:val="22"/>
-          <w:szCs w:val="22"/>
         </w:rPr>
         <w:t>Sudoku Programming with C.</w:t>
       </w:r>
@@ -5057,24 +5106,18 @@
           <w:rFonts w:ascii="Arial" w:eastAsia="Arial" w:hAnsi="Arial" w:cs="Arial"/>
           <w:i/>
           <w:iCs/>
-          <w:sz w:val="22"/>
-          <w:szCs w:val="22"/>
         </w:rPr>
         <w:t xml:space="preserve"> </w:t>
       </w:r>
       <w:r>
         <w:rPr>
           <w:rFonts w:ascii="Arial" w:eastAsia="Arial" w:hAnsi="Arial" w:cs="Arial"/>
-          <w:sz w:val="22"/>
-          <w:szCs w:val="22"/>
         </w:rPr>
         <w:t>6</w:t>
       </w:r>
       <w:r>
         <w:rPr>
           <w:rFonts w:ascii="Arial" w:eastAsia="Arial" w:hAnsi="Arial" w:cs="Arial"/>
-          <w:sz w:val="22"/>
-          <w:szCs w:val="22"/>
           <w:vertAlign w:val="superscript"/>
         </w:rPr>
         <w:t>th</w:t>
@@ -5082,8 +5125,6 @@
       <w:r>
         <w:rPr>
           <w:rFonts w:ascii="Arial" w:eastAsia="Arial" w:hAnsi="Arial" w:cs="Arial"/>
-          <w:sz w:val="22"/>
-          <w:szCs w:val="22"/>
         </w:rPr>
         <w:t xml:space="preserve"> Feb 2023, </w:t>
       </w:r>
@@ -5092,17 +5133,26 @@
           <w:rPr>
             <w:rStyle w:val="Hyperlink"/>
             <w:rFonts w:ascii="Arial" w:eastAsia="Arial" w:hAnsi="Arial" w:cs="Arial"/>
-            <w:sz w:val="22"/>
-            <w:szCs w:val="22"/>
           </w:rPr>
-          <w:t>https://learning.oreilly.com/library/view/sudoku-programming-with/9781484209950/9781484209967_Ch02.xhtml#Sec1</w:t>
+          <w:t>https://learning.oreilly.com/library/view/sudoku-programming-with/9781484209950/9781484209967_Ch02.xhtml#Sec</w:t>
+        </w:r>
+        <w:r>
+          <w:rPr>
+            <w:rStyle w:val="Hyperlink"/>
+            <w:rFonts w:ascii="Arial" w:eastAsia="Arial" w:hAnsi="Arial" w:cs="Arial"/>
+          </w:rPr>
+          <w:t>1</w:t>
         </w:r>
       </w:hyperlink>
       <w:r>
         <w:rPr>
           <w:rFonts w:ascii="Arial" w:eastAsia="Arial" w:hAnsi="Arial" w:cs="Arial"/>
-          <w:sz w:val="22"/>
-          <w:szCs w:val="22"/>
+        </w:rPr>
+        <w:t xml:space="preserve"> </w:t>
+      </w:r>
+      <w:r>
+        <w:rPr>
+          <w:rFonts w:ascii="Arial" w:eastAsia="Arial" w:hAnsi="Arial" w:cs="Arial"/>
         </w:rPr>
         <w:t xml:space="preserve"> </w:t>
       </w:r>
@@ -5114,8 +5164,6 @@
         <w:jc w:val="both"/>
         <w:rPr>
           <w:rFonts w:ascii="Arial" w:eastAsia="Arial" w:hAnsi="Arial" w:cs="Arial"/>
-          <w:sz w:val="22"/>
-          <w:szCs w:val="22"/>
         </w:rPr>
       </w:pPr>
     </w:p>

</xml_diff>